<commit_message>
Fixed some typos and formatting issues
</commit_message>
<xml_diff>
--- a/HeleneFiles/Lab 3 - Stage Structured Growth 2022.docx
+++ b/HeleneFiles/Lab 3 - Stage Structured Growth 2022.docx
@@ -7631,6 +7631,45 @@
         </w:rPr>
         <w:t>Finally, we can estimate the probability of surviving through the pupal stage (</w:t>
       </w:r>
+      <w:r>
+        <w:rPr>
+          <w:rFonts w:cs="Arial"/>
+          <w:i/>
+          <w:lang w:val="en-CA" w:eastAsia="ar-SA"/>
+        </w:rPr>
+        <w:t>s</w:t>
+      </w:r>
+      <w:r>
+        <w:rPr>
+          <w:rFonts w:cs="Arial"/>
+          <w:i/>
+          <w:vertAlign w:val="subscript"/>
+          <w:lang w:val="en-CA" w:eastAsia="ar-SA"/>
+        </w:rPr>
+        <w:t>p</w:t>
+      </w:r>
+      <w:r>
+        <w:rPr>
+          <w:rFonts w:cs="Arial"/>
+          <w:lang w:val="en-CA" w:eastAsia="ar-SA"/>
+        </w:rPr>
+        <w:t>) by rearranging equation 3 (</w:t>
+      </w:r>
+      <w:r>
+        <w:rPr>
+          <w:rFonts w:cs="Arial"/>
+          <w:u w:val="single"/>
+          <w:lang w:val="en-CA" w:eastAsia="ar-SA"/>
+        </w:rPr>
+        <w:t>note</w:t>
+      </w:r>
+      <w:r>
+        <w:rPr>
+          <w:rFonts w:cs="Arial"/>
+          <w:lang w:val="en-CA" w:eastAsia="ar-SA"/>
+        </w:rPr>
+        <w:t xml:space="preserve"> that </w:t>
+      </w:r>
       <w:proofErr w:type="spellStart"/>
       <w:r>
         <w:rPr>
@@ -7638,14 +7677,310 @@
           <w:i/>
           <w:lang w:val="en-CA" w:eastAsia="ar-SA"/>
         </w:rPr>
+        <w:t>g</w:t>
+      </w:r>
+      <w:r>
+        <w:rPr>
+          <w:rFonts w:cs="Arial"/>
+          <w:i/>
+          <w:vertAlign w:val="subscript"/>
+          <w:lang w:val="en-CA" w:eastAsia="ar-SA"/>
+        </w:rPr>
+        <w:t>p</w:t>
+      </w:r>
+      <w:proofErr w:type="spellEnd"/>
+      <w:r>
+        <w:rPr>
+          <w:rFonts w:cs="Arial"/>
+          <w:lang w:val="en-CA" w:eastAsia="ar-SA"/>
+        </w:rPr>
+        <w:t xml:space="preserve"> = 1):</w:t>
+      </w:r>
+    </w:p>
+    <w:p>
+      <w:pPr>
+        <w:widowControl/>
+        <w:suppressAutoHyphens/>
+        <w:autoSpaceDE/>
+        <w:autoSpaceDN/>
+        <w:adjustRightInd/>
+        <w:rPr>
+          <w:rFonts w:cs="Arial"/>
+          <w:lang w:val="en-CA" w:eastAsia="ar-SA"/>
+        </w:rPr>
+      </w:pPr>
+    </w:p>
+    <w:p>
+      <w:pPr>
+        <w:widowControl/>
+        <w:suppressAutoHyphens/>
+        <w:autoSpaceDE/>
+        <w:autoSpaceDN/>
+        <w:adjustRightInd/>
+        <w:rPr>
+          <w:rFonts w:cs="Arial"/>
+          <w:i/>
+          <w:iCs/>
+          <w:lang w:val="fr-CA" w:eastAsia="ar-SA"/>
+        </w:rPr>
+      </w:pPr>
+      <w:r>
+        <w:rPr>
+          <w:rFonts w:cs="Arial"/>
+          <w:lang w:val="en-CA" w:eastAsia="ar-SA"/>
+        </w:rPr>
+        <w:tab/>
+      </w:r>
+      <w:r>
+        <w:rPr>
+          <w:rFonts w:cs="Arial"/>
+          <w:i/>
+          <w:lang w:val="en-CA" w:eastAsia="ar-SA"/>
+        </w:rPr>
+        <w:t>λ</w:t>
+      </w:r>
+      <w:r>
+        <w:rPr>
+          <w:rFonts w:cs="Arial"/>
+          <w:i/>
+          <w:lang w:val="fr-CA" w:eastAsia="ar-SA"/>
+        </w:rPr>
+        <w:t xml:space="preserve"> = </w:t>
+      </w:r>
+      <w:r>
+        <w:rPr>
+          <w:rFonts w:cs="Arial"/>
+          <w:i/>
+          <w:lang w:val="en-CA" w:eastAsia="ar-SA"/>
+        </w:rPr>
+        <w:t>λ</w:t>
+      </w:r>
+      <w:r>
+        <w:rPr>
+          <w:rFonts w:cs="Arial"/>
+          <w:i/>
+          <w:vertAlign w:val="subscript"/>
+          <w:lang w:val="fr-CA" w:eastAsia="ar-SA"/>
+        </w:rPr>
+        <w:t>a</w:t>
+      </w:r>
+      <w:r>
+        <w:rPr>
+          <w:rFonts w:cs="Arial"/>
+          <w:i/>
+          <w:lang w:val="fr-CA" w:eastAsia="ar-SA"/>
+        </w:rPr>
+        <w:t xml:space="preserve"> = </w:t>
+      </w:r>
+      <w:proofErr w:type="gramStart"/>
+      <w:r>
+        <w:rPr>
+          <w:rFonts w:cs="Arial"/>
+          <w:i/>
+          <w:iCs/>
+          <w:lang w:val="fr-CA" w:eastAsia="ar-SA"/>
+        </w:rPr>
+        <w:t>N</w:t>
+      </w:r>
+      <w:r>
+        <w:rPr>
+          <w:rFonts w:cs="Arial"/>
+          <w:i/>
+          <w:iCs/>
+          <w:vertAlign w:val="subscript"/>
+          <w:lang w:val="fr-CA" w:eastAsia="ar-SA"/>
+        </w:rPr>
+        <w:t>a,t</w:t>
+      </w:r>
+      <w:proofErr w:type="gramEnd"/>
+      <w:r>
+        <w:rPr>
+          <w:rFonts w:cs="Arial"/>
+          <w:i/>
+          <w:iCs/>
+          <w:vertAlign w:val="subscript"/>
+          <w:lang w:val="fr-CA" w:eastAsia="ar-SA"/>
+        </w:rPr>
+        <w:t>+1</w:t>
+      </w:r>
+      <w:r>
+        <w:rPr>
+          <w:rFonts w:cs="Arial"/>
+          <w:i/>
+          <w:iCs/>
+          <w:lang w:val="fr-CA" w:eastAsia="ar-SA"/>
+        </w:rPr>
+        <w:t xml:space="preserve"> / </w:t>
+      </w:r>
+      <w:proofErr w:type="spellStart"/>
+      <w:r>
+        <w:rPr>
+          <w:rFonts w:cs="Arial"/>
+          <w:i/>
+          <w:iCs/>
+          <w:lang w:val="fr-CA" w:eastAsia="ar-SA"/>
+        </w:rPr>
+        <w:t>N</w:t>
+      </w:r>
+      <w:r>
+        <w:rPr>
+          <w:rFonts w:cs="Arial"/>
+          <w:i/>
+          <w:iCs/>
+          <w:vertAlign w:val="subscript"/>
+          <w:lang w:val="fr-CA" w:eastAsia="ar-SA"/>
+        </w:rPr>
+        <w:t>a,t</w:t>
+      </w:r>
+      <w:proofErr w:type="spellEnd"/>
+      <w:r>
+        <w:rPr>
+          <w:rFonts w:cs="Arial"/>
+          <w:i/>
+          <w:iCs/>
+          <w:lang w:val="fr-CA" w:eastAsia="ar-SA"/>
+        </w:rPr>
+        <w:t xml:space="preserve"> = (G</w:t>
+      </w:r>
+      <w:r>
+        <w:rPr>
+          <w:rFonts w:cs="Arial"/>
+          <w:i/>
+          <w:iCs/>
+          <w:vertAlign w:val="subscript"/>
+          <w:lang w:val="fr-CA" w:eastAsia="ar-SA"/>
+        </w:rPr>
+        <w:t xml:space="preserve">p * </w:t>
+      </w:r>
+      <w:proofErr w:type="spellStart"/>
+      <w:r>
+        <w:rPr>
+          <w:rFonts w:cs="Arial"/>
+          <w:i/>
+          <w:iCs/>
+          <w:lang w:val="fr-CA" w:eastAsia="ar-SA"/>
+        </w:rPr>
+        <w:t>l</w:t>
+      </w:r>
+      <w:r>
+        <w:rPr>
+          <w:rFonts w:cs="Arial"/>
+          <w:i/>
+          <w:iCs/>
+          <w:vertAlign w:val="subscript"/>
+          <w:lang w:val="fr-CA" w:eastAsia="ar-SA"/>
+        </w:rPr>
+        <w:t>p</w:t>
+      </w:r>
+      <w:proofErr w:type="spellEnd"/>
+      <w:r>
+        <w:rPr>
+          <w:rFonts w:cs="Arial"/>
+          <w:i/>
+          <w:iCs/>
+          <w:lang w:val="fr-CA" w:eastAsia="ar-SA"/>
+        </w:rPr>
+        <w:t xml:space="preserve"> + P</w:t>
+      </w:r>
+      <w:r>
+        <w:rPr>
+          <w:rFonts w:cs="Arial"/>
+          <w:i/>
+          <w:iCs/>
+          <w:vertAlign w:val="subscript"/>
+          <w:lang w:val="fr-CA" w:eastAsia="ar-SA"/>
+        </w:rPr>
+        <w:t xml:space="preserve">a  * </w:t>
+      </w:r>
+      <w:r>
+        <w:rPr>
+          <w:rFonts w:cs="Arial"/>
+          <w:i/>
+          <w:iCs/>
+          <w:lang w:val="fr-CA" w:eastAsia="ar-SA"/>
+        </w:rPr>
+        <w:t>l</w:t>
+      </w:r>
+      <w:r>
+        <w:rPr>
+          <w:rFonts w:cs="Arial"/>
+          <w:i/>
+          <w:iCs/>
+          <w:vertAlign w:val="subscript"/>
+          <w:lang w:val="fr-CA" w:eastAsia="ar-SA"/>
+        </w:rPr>
+        <w:t>a</w:t>
+      </w:r>
+      <w:r>
+        <w:rPr>
+          <w:rFonts w:cs="Arial"/>
+          <w:iCs/>
+          <w:lang w:val="fr-CA" w:eastAsia="ar-SA"/>
+        </w:rPr>
+        <w:t xml:space="preserve">) </w:t>
+      </w:r>
+      <w:r>
+        <w:rPr>
+          <w:rFonts w:cs="Arial"/>
+          <w:i/>
+          <w:iCs/>
+          <w:lang w:val="fr-CA" w:eastAsia="ar-SA"/>
+        </w:rPr>
+        <w:t>/ l</w:t>
+      </w:r>
+      <w:r>
+        <w:rPr>
+          <w:rFonts w:cs="Arial"/>
+          <w:i/>
+          <w:iCs/>
+          <w:vertAlign w:val="subscript"/>
+          <w:lang w:val="fr-CA" w:eastAsia="ar-SA"/>
+        </w:rPr>
+        <w:t xml:space="preserve">a </w:t>
+      </w:r>
+      <w:r>
+        <w:rPr>
+          <w:rFonts w:cs="Arial"/>
+          <w:i/>
+          <w:iCs/>
+          <w:lang w:val="fr-CA" w:eastAsia="ar-SA"/>
+        </w:rPr>
+        <w:t>=</w:t>
+      </w:r>
+      <w:r>
+        <w:rPr>
+          <w:rFonts w:cs="Arial"/>
+          <w:iCs/>
+          <w:lang w:val="fr-CA" w:eastAsia="ar-SA"/>
+        </w:rPr>
+        <w:t xml:space="preserve"> </w:t>
+      </w:r>
+      <w:r>
+        <w:rPr>
+          <w:rFonts w:cs="Arial"/>
+          <w:i/>
+          <w:iCs/>
+          <w:lang w:val="fr-CA" w:eastAsia="ar-SA"/>
+        </w:rPr>
+        <w:t>[(</w:t>
+      </w:r>
+      <w:proofErr w:type="spellStart"/>
+      <w:r>
+        <w:rPr>
+          <w:rFonts w:cs="Arial"/>
+          <w:i/>
+          <w:iCs/>
+          <w:lang w:val="fr-CA" w:eastAsia="ar-SA"/>
+        </w:rPr>
         <w:t>s</w:t>
       </w:r>
       <w:r>
         <w:rPr>
           <w:rFonts w:cs="Arial"/>
           <w:i/>
-          <w:vertAlign w:val="subscript"/>
-          <w:lang w:val="en-CA" w:eastAsia="ar-SA"/>
+          <w:iCs/>
+          <w:vertAlign w:val="subscript"/>
+          <w:lang w:val="fr-CA" w:eastAsia="ar-SA"/>
         </w:rPr>
         <w:t>p</w:t>
       </w:r>
@@ -7653,31 +7988,121 @@
       <w:r>
         <w:rPr>
           <w:rFonts w:cs="Arial"/>
-          <w:lang w:val="en-CA" w:eastAsia="ar-SA"/>
-        </w:rPr>
-        <w:t>) by rearranging equation 3 (</w:t>
-      </w:r>
-      <w:r>
-        <w:rPr>
-          <w:rFonts w:cs="Arial"/>
-          <w:u w:val="single"/>
-          <w:lang w:val="en-CA" w:eastAsia="ar-SA"/>
-        </w:rPr>
-        <w:t>note</w:t>
-      </w:r>
-      <w:r>
-        <w:rPr>
-          <w:rFonts w:cs="Arial"/>
-          <w:lang w:val="en-CA" w:eastAsia="ar-SA"/>
-        </w:rPr>
-        <w:t xml:space="preserve"> that </w:t>
+          <w:iCs/>
+          <w:lang w:val="fr-CA" w:eastAsia="ar-SA"/>
+        </w:rPr>
+        <w:t xml:space="preserve"> * </w:t>
       </w:r>
       <w:proofErr w:type="spellStart"/>
       <w:r>
         <w:rPr>
           <w:rFonts w:cs="Arial"/>
           <w:i/>
-          <w:lang w:val="en-CA" w:eastAsia="ar-SA"/>
+          <w:iCs/>
+          <w:lang w:val="fr-CA" w:eastAsia="ar-SA"/>
+        </w:rPr>
+        <w:t>l</w:t>
+      </w:r>
+      <w:r>
+        <w:rPr>
+          <w:rFonts w:cs="Arial"/>
+          <w:i/>
+          <w:iCs/>
+          <w:vertAlign w:val="subscript"/>
+          <w:lang w:val="fr-CA" w:eastAsia="ar-SA"/>
+        </w:rPr>
+        <w:t>p</w:t>
+      </w:r>
+      <w:proofErr w:type="spellEnd"/>
+      <w:r>
+        <w:rPr>
+          <w:rFonts w:cs="Arial"/>
+          <w:iCs/>
+          <w:lang w:val="fr-CA" w:eastAsia="ar-SA"/>
+        </w:rPr>
+        <w:t xml:space="preserve">) / </w:t>
+      </w:r>
+      <w:r>
+        <w:rPr>
+          <w:rFonts w:cs="Arial"/>
+          <w:i/>
+          <w:iCs/>
+          <w:lang w:val="fr-CA" w:eastAsia="ar-SA"/>
+        </w:rPr>
+        <w:t>l</w:t>
+      </w:r>
+      <w:r>
+        <w:rPr>
+          <w:rFonts w:cs="Arial"/>
+          <w:i/>
+          <w:iCs/>
+          <w:vertAlign w:val="subscript"/>
+          <w:lang w:val="fr-CA" w:eastAsia="ar-SA"/>
+        </w:rPr>
+        <w:t>a</w:t>
+      </w:r>
+      <w:r>
+        <w:rPr>
+          <w:rFonts w:cs="Arial"/>
+          <w:i/>
+          <w:iCs/>
+          <w:lang w:val="fr-CA" w:eastAsia="ar-SA"/>
+        </w:rPr>
+        <w:t>]</w:t>
+      </w:r>
+      <w:r>
+        <w:rPr>
+          <w:rFonts w:cs="Arial"/>
+          <w:i/>
+          <w:iCs/>
+          <w:vertAlign w:val="subscript"/>
+          <w:lang w:val="fr-CA" w:eastAsia="ar-SA"/>
+        </w:rPr>
+        <w:t xml:space="preserve"> </w:t>
+      </w:r>
+      <w:r>
+        <w:rPr>
+          <w:rFonts w:cs="Arial"/>
+          <w:iCs/>
+          <w:lang w:val="fr-CA" w:eastAsia="ar-SA"/>
+        </w:rPr>
+        <w:t xml:space="preserve">+ </w:t>
+      </w:r>
+      <w:r>
+        <w:rPr>
+          <w:rFonts w:cs="Arial"/>
+          <w:i/>
+          <w:iCs/>
+          <w:lang w:val="fr-CA" w:eastAsia="ar-SA"/>
+        </w:rPr>
+        <w:t>[s</w:t>
+      </w:r>
+      <w:r>
+        <w:rPr>
+          <w:rFonts w:cs="Arial"/>
+          <w:i/>
+          <w:iCs/>
+          <w:vertAlign w:val="subscript"/>
+          <w:lang w:val="fr-CA" w:eastAsia="ar-SA"/>
+        </w:rPr>
+        <w:t>a</w:t>
+      </w:r>
+      <w:r>
+        <w:rPr>
+          <w:rFonts w:cs="Arial"/>
+          <w:i/>
+          <w:iCs/>
+          <w:lang w:val="fr-CA" w:eastAsia="ar-SA"/>
+        </w:rPr>
+        <w:t xml:space="preserve"> * (1 – </w:t>
+      </w:r>
+      <w:proofErr w:type="spellStart"/>
+      <w:r>
+        <w:rPr>
+          <w:rFonts w:cs="Arial"/>
+          <w:i/>
+          <w:iCs/>
+          <w:lang w:val="fr-CA" w:eastAsia="ar-SA"/>
         </w:rPr>
         <w:t>g</w:t>
       </w:r>
@@ -7685,50 +8110,134 @@
         <w:rPr>
           <w:rFonts w:cs="Arial"/>
           <w:i/>
+          <w:iCs/>
+          <w:vertAlign w:val="subscript"/>
+          <w:lang w:val="fr-CA" w:eastAsia="ar-SA"/>
+        </w:rPr>
+        <w:t>a</w:t>
+      </w:r>
+      <w:proofErr w:type="spellEnd"/>
+      <w:r>
+        <w:rPr>
+          <w:rFonts w:cs="Arial"/>
+          <w:i/>
+          <w:iCs/>
+          <w:lang w:val="fr-CA" w:eastAsia="ar-SA"/>
+        </w:rPr>
+        <w:t xml:space="preserve">)] </w:t>
+      </w:r>
+    </w:p>
+    <w:p>
+      <w:pPr>
+        <w:widowControl/>
+        <w:suppressAutoHyphens/>
+        <w:autoSpaceDE/>
+        <w:autoSpaceDN/>
+        <w:adjustRightInd/>
+        <w:rPr>
+          <w:rFonts w:cs="Arial"/>
+          <w:iCs/>
+          <w:lang w:val="fr-CA" w:eastAsia="ar-SA"/>
+        </w:rPr>
+      </w:pPr>
+    </w:p>
+    <w:p>
+      <w:pPr>
+        <w:widowControl/>
+        <w:suppressAutoHyphens/>
+        <w:autoSpaceDE/>
+        <w:autoSpaceDN/>
+        <w:adjustRightInd/>
+        <w:rPr>
+          <w:rFonts w:cs="Arial"/>
+          <w:iCs/>
+          <w:lang w:val="en-CA" w:eastAsia="ar-SA"/>
+        </w:rPr>
+      </w:pPr>
+      <w:r>
+        <w:rPr>
+          <w:rFonts w:cs="Arial"/>
+          <w:iCs/>
+          <w:lang w:val="en-CA" w:eastAsia="ar-SA"/>
+        </w:rPr>
+        <w:t xml:space="preserve">If we assume that </w:t>
+      </w:r>
+      <w:proofErr w:type="spellStart"/>
+      <w:r>
+        <w:rPr>
+          <w:rFonts w:cs="Arial"/>
+          <w:i/>
+          <w:lang w:val="en-CA" w:eastAsia="ar-SA"/>
+        </w:rPr>
+        <w:t>s</w:t>
+      </w:r>
+      <w:r>
+        <w:rPr>
+          <w:rFonts w:cs="Arial"/>
+          <w:i/>
+          <w:vertAlign w:val="subscript"/>
+          <w:lang w:val="en-CA" w:eastAsia="ar-SA"/>
+        </w:rPr>
+        <w:t>a</w:t>
+      </w:r>
+      <w:proofErr w:type="spellEnd"/>
+      <w:r>
+        <w:rPr>
+          <w:rFonts w:cs="Arial"/>
+          <w:i/>
+          <w:lang w:val="en-CA" w:eastAsia="ar-SA"/>
+        </w:rPr>
+        <w:t xml:space="preserve"> = s</w:t>
+      </w:r>
+      <w:r>
+        <w:rPr>
+          <w:rFonts w:cs="Arial"/>
+          <w:i/>
           <w:vertAlign w:val="subscript"/>
           <w:lang w:val="en-CA" w:eastAsia="ar-SA"/>
         </w:rPr>
         <w:t>p</w:t>
       </w:r>
-      <w:proofErr w:type="spellEnd"/>
-      <w:r>
-        <w:rPr>
-          <w:rFonts w:cs="Arial"/>
-          <w:lang w:val="en-CA" w:eastAsia="ar-SA"/>
-        </w:rPr>
-        <w:t xml:space="preserve"> = 1):</w:t>
-      </w:r>
-    </w:p>
-    <w:p>
-      <w:pPr>
-        <w:widowControl/>
-        <w:suppressAutoHyphens/>
-        <w:autoSpaceDE/>
-        <w:autoSpaceDN/>
-        <w:adjustRightInd/>
-        <w:rPr>
-          <w:rFonts w:cs="Arial"/>
-          <w:lang w:val="en-CA" w:eastAsia="ar-SA"/>
-        </w:rPr>
-      </w:pPr>
-    </w:p>
-    <w:p>
-      <w:pPr>
-        <w:widowControl/>
-        <w:suppressAutoHyphens/>
-        <w:autoSpaceDE/>
-        <w:autoSpaceDN/>
-        <w:adjustRightInd/>
-        <w:rPr>
-          <w:rFonts w:cs="Arial"/>
-          <w:i/>
-          <w:iCs/>
-          <w:lang w:val="fr-CA" w:eastAsia="ar-SA"/>
-        </w:rPr>
-      </w:pPr>
-      <w:r>
-        <w:rPr>
-          <w:rFonts w:cs="Arial"/>
+      <w:r>
+        <w:rPr>
+          <w:rFonts w:cs="Arial"/>
+          <w:i/>
+          <w:lang w:val="en-CA" w:eastAsia="ar-SA"/>
+        </w:rPr>
+        <w:t>, then:</w:t>
+      </w:r>
+    </w:p>
+    <w:p>
+      <w:pPr>
+        <w:widowControl/>
+        <w:suppressAutoHyphens/>
+        <w:autoSpaceDE/>
+        <w:autoSpaceDN/>
+        <w:adjustRightInd/>
+        <w:rPr>
+          <w:rFonts w:cs="Arial"/>
+          <w:iCs/>
+          <w:lang w:val="en-CA" w:eastAsia="ar-SA"/>
+        </w:rPr>
+      </w:pPr>
+    </w:p>
+    <w:p>
+      <w:pPr>
+        <w:widowControl/>
+        <w:suppressAutoHyphens/>
+        <w:autoSpaceDE/>
+        <w:autoSpaceDN/>
+        <w:adjustRightInd/>
+        <w:rPr>
+          <w:rFonts w:cs="Arial"/>
+          <w:iCs/>
+          <w:lang w:val="en-CA" w:eastAsia="ar-SA"/>
+        </w:rPr>
+      </w:pPr>
+      <w:r>
+        <w:rPr>
+          <w:rFonts w:cs="Arial"/>
+          <w:iCs/>
           <w:lang w:val="en-CA" w:eastAsia="ar-SA"/>
         </w:rPr>
         <w:tab/>
@@ -7737,544 +8246,21 @@
         <w:rPr>
           <w:rFonts w:cs="Arial"/>
           <w:i/>
-          <w:lang w:val="en-CA" w:eastAsia="ar-SA"/>
-        </w:rPr>
-        <w:t>λ</w:t>
-      </w:r>
-      <w:r>
-        <w:rPr>
-          <w:rFonts w:cs="Arial"/>
-          <w:i/>
-          <w:lang w:val="fr-CA" w:eastAsia="ar-SA"/>
-        </w:rPr>
-        <w:t xml:space="preserve"> = </w:t>
-      </w:r>
-      <w:r>
-        <w:rPr>
-          <w:rFonts w:cs="Arial"/>
-          <w:i/>
-          <w:lang w:val="en-CA" w:eastAsia="ar-SA"/>
-        </w:rPr>
-        <w:t>λ</w:t>
-      </w:r>
-      <w:r>
-        <w:rPr>
-          <w:rFonts w:cs="Arial"/>
-          <w:i/>
-          <w:vertAlign w:val="subscript"/>
-          <w:lang w:val="fr-CA" w:eastAsia="ar-SA"/>
-        </w:rPr>
-        <w:t>a</w:t>
-      </w:r>
-      <w:r>
-        <w:rPr>
-          <w:rFonts w:cs="Arial"/>
-          <w:i/>
-          <w:lang w:val="fr-CA" w:eastAsia="ar-SA"/>
-        </w:rPr>
-        <w:t xml:space="preserve"> = </w:t>
-      </w:r>
-      <w:proofErr w:type="gramStart"/>
-      <w:r>
-        <w:rPr>
-          <w:rFonts w:cs="Arial"/>
-          <w:i/>
-          <w:iCs/>
-          <w:lang w:val="fr-CA" w:eastAsia="ar-SA"/>
-        </w:rPr>
-        <w:t>N</w:t>
-      </w:r>
-      <w:r>
-        <w:rPr>
-          <w:rFonts w:cs="Arial"/>
-          <w:i/>
-          <w:iCs/>
-          <w:vertAlign w:val="subscript"/>
-          <w:lang w:val="fr-CA" w:eastAsia="ar-SA"/>
-        </w:rPr>
-        <w:t>a,t</w:t>
-      </w:r>
-      <w:proofErr w:type="gramEnd"/>
-      <w:r>
-        <w:rPr>
-          <w:rFonts w:cs="Arial"/>
-          <w:i/>
-          <w:iCs/>
-          <w:vertAlign w:val="subscript"/>
-          <w:lang w:val="fr-CA" w:eastAsia="ar-SA"/>
-        </w:rPr>
-        <w:t>+1</w:t>
-      </w:r>
-      <w:r>
-        <w:rPr>
-          <w:rFonts w:cs="Arial"/>
-          <w:i/>
-          <w:iCs/>
-          <w:lang w:val="fr-CA" w:eastAsia="ar-SA"/>
-        </w:rPr>
-        <w:t xml:space="preserve"> / </w:t>
-      </w:r>
-      <w:proofErr w:type="spellStart"/>
-      <w:r>
-        <w:rPr>
-          <w:rFonts w:cs="Arial"/>
-          <w:i/>
-          <w:iCs/>
-          <w:lang w:val="fr-CA" w:eastAsia="ar-SA"/>
-        </w:rPr>
-        <w:t>N</w:t>
-      </w:r>
-      <w:r>
-        <w:rPr>
-          <w:rFonts w:cs="Arial"/>
-          <w:i/>
-          <w:iCs/>
-          <w:vertAlign w:val="subscript"/>
-          <w:lang w:val="fr-CA" w:eastAsia="ar-SA"/>
-        </w:rPr>
-        <w:t>a,t</w:t>
-      </w:r>
-      <w:proofErr w:type="spellEnd"/>
-      <w:r>
-        <w:rPr>
-          <w:rFonts w:cs="Arial"/>
-          <w:i/>
-          <w:iCs/>
-          <w:lang w:val="fr-CA" w:eastAsia="ar-SA"/>
-        </w:rPr>
-        <w:t xml:space="preserve"> = (G</w:t>
-      </w:r>
-      <w:r>
-        <w:rPr>
-          <w:rFonts w:cs="Arial"/>
-          <w:i/>
-          <w:iCs/>
-          <w:vertAlign w:val="subscript"/>
-          <w:lang w:val="fr-CA" w:eastAsia="ar-SA"/>
-        </w:rPr>
-        <w:t xml:space="preserve">p * </w:t>
-      </w:r>
-      <w:proofErr w:type="spellStart"/>
-      <w:r>
-        <w:rPr>
-          <w:rFonts w:cs="Arial"/>
-          <w:i/>
-          <w:iCs/>
-          <w:lang w:val="fr-CA" w:eastAsia="ar-SA"/>
-        </w:rPr>
-        <w:t>l</w:t>
-      </w:r>
-      <w:r>
-        <w:rPr>
-          <w:rFonts w:cs="Arial"/>
-          <w:i/>
-          <w:iCs/>
-          <w:vertAlign w:val="subscript"/>
-          <w:lang w:val="fr-CA" w:eastAsia="ar-SA"/>
+          <w:iCs/>
+          <w:lang w:val="en-CA" w:eastAsia="ar-SA"/>
+        </w:rPr>
+        <w:t>s</w:t>
+      </w:r>
+      <w:r>
+        <w:rPr>
+          <w:rFonts w:cs="Arial"/>
+          <w:i/>
+          <w:iCs/>
+          <w:vertAlign w:val="subscript"/>
+          <w:lang w:val="en-CA" w:eastAsia="ar-SA"/>
         </w:rPr>
         <w:t>p</w:t>
       </w:r>
-      <w:proofErr w:type="spellEnd"/>
-      <w:r>
-        <w:rPr>
-          <w:rFonts w:cs="Arial"/>
-          <w:i/>
-          <w:iCs/>
-          <w:lang w:val="fr-CA" w:eastAsia="ar-SA"/>
-        </w:rPr>
-        <w:t xml:space="preserve"> + P</w:t>
-      </w:r>
-      <w:r>
-        <w:rPr>
-          <w:rFonts w:cs="Arial"/>
-          <w:i/>
-          <w:iCs/>
-          <w:vertAlign w:val="subscript"/>
-          <w:lang w:val="fr-CA" w:eastAsia="ar-SA"/>
-        </w:rPr>
-        <w:t xml:space="preserve">a  * </w:t>
-      </w:r>
-      <w:r>
-        <w:rPr>
-          <w:rFonts w:cs="Arial"/>
-          <w:i/>
-          <w:iCs/>
-          <w:lang w:val="fr-CA" w:eastAsia="ar-SA"/>
-        </w:rPr>
-        <w:t>l</w:t>
-      </w:r>
-      <w:r>
-        <w:rPr>
-          <w:rFonts w:cs="Arial"/>
-          <w:i/>
-          <w:iCs/>
-          <w:vertAlign w:val="subscript"/>
-          <w:lang w:val="fr-CA" w:eastAsia="ar-SA"/>
-        </w:rPr>
-        <w:t>a</w:t>
-      </w:r>
-      <w:r>
-        <w:rPr>
-          <w:rFonts w:cs="Arial"/>
-          <w:iCs/>
-          <w:lang w:val="fr-CA" w:eastAsia="ar-SA"/>
-        </w:rPr>
-        <w:t xml:space="preserve">) </w:t>
-      </w:r>
-      <w:r>
-        <w:rPr>
-          <w:rFonts w:cs="Arial"/>
-          <w:i/>
-          <w:iCs/>
-          <w:lang w:val="fr-CA" w:eastAsia="ar-SA"/>
-        </w:rPr>
-        <w:t>/ l</w:t>
-      </w:r>
-      <w:r>
-        <w:rPr>
-          <w:rFonts w:cs="Arial"/>
-          <w:i/>
-          <w:iCs/>
-          <w:vertAlign w:val="subscript"/>
-          <w:lang w:val="fr-CA" w:eastAsia="ar-SA"/>
-        </w:rPr>
-        <w:t xml:space="preserve">a </w:t>
-      </w:r>
-      <w:r>
-        <w:rPr>
-          <w:rFonts w:cs="Arial"/>
-          <w:i/>
-          <w:iCs/>
-          <w:lang w:val="fr-CA" w:eastAsia="ar-SA"/>
-        </w:rPr>
-        <w:t>=</w:t>
-      </w:r>
-      <w:r>
-        <w:rPr>
-          <w:rFonts w:cs="Arial"/>
-          <w:iCs/>
-          <w:lang w:val="fr-CA" w:eastAsia="ar-SA"/>
-        </w:rPr>
-        <w:t xml:space="preserve"> </w:t>
-      </w:r>
-      <w:r>
-        <w:rPr>
-          <w:rFonts w:cs="Arial"/>
-          <w:i/>
-          <w:iCs/>
-          <w:lang w:val="fr-CA" w:eastAsia="ar-SA"/>
-        </w:rPr>
-        <w:t>[(</w:t>
-      </w:r>
-      <w:proofErr w:type="spellStart"/>
-      <w:r>
-        <w:rPr>
-          <w:rFonts w:cs="Arial"/>
-          <w:i/>
-          <w:iCs/>
-          <w:lang w:val="fr-CA" w:eastAsia="ar-SA"/>
-        </w:rPr>
-        <w:t>s</w:t>
-      </w:r>
-      <w:r>
-        <w:rPr>
-          <w:rFonts w:cs="Arial"/>
-          <w:i/>
-          <w:iCs/>
-          <w:vertAlign w:val="subscript"/>
-          <w:lang w:val="fr-CA" w:eastAsia="ar-SA"/>
-        </w:rPr>
-        <w:t>p</w:t>
-      </w:r>
-      <w:proofErr w:type="spellEnd"/>
-      <w:r>
-        <w:rPr>
-          <w:rFonts w:cs="Arial"/>
-          <w:iCs/>
-          <w:lang w:val="fr-CA" w:eastAsia="ar-SA"/>
-        </w:rPr>
-        <w:t xml:space="preserve"> * </w:t>
-      </w:r>
-      <w:proofErr w:type="spellStart"/>
-      <w:r>
-        <w:rPr>
-          <w:rFonts w:cs="Arial"/>
-          <w:i/>
-          <w:iCs/>
-          <w:lang w:val="fr-CA" w:eastAsia="ar-SA"/>
-        </w:rPr>
-        <w:t>l</w:t>
-      </w:r>
-      <w:r>
-        <w:rPr>
-          <w:rFonts w:cs="Arial"/>
-          <w:i/>
-          <w:iCs/>
-          <w:vertAlign w:val="subscript"/>
-          <w:lang w:val="fr-CA" w:eastAsia="ar-SA"/>
-        </w:rPr>
-        <w:t>p</w:t>
-      </w:r>
-      <w:proofErr w:type="spellEnd"/>
-      <w:r>
-        <w:rPr>
-          <w:rFonts w:cs="Arial"/>
-          <w:iCs/>
-          <w:lang w:val="fr-CA" w:eastAsia="ar-SA"/>
-        </w:rPr>
-        <w:t xml:space="preserve">) / </w:t>
-      </w:r>
-      <w:r>
-        <w:rPr>
-          <w:rFonts w:cs="Arial"/>
-          <w:i/>
-          <w:iCs/>
-          <w:lang w:val="fr-CA" w:eastAsia="ar-SA"/>
-        </w:rPr>
-        <w:t>l</w:t>
-      </w:r>
-      <w:r>
-        <w:rPr>
-          <w:rFonts w:cs="Arial"/>
-          <w:i/>
-          <w:iCs/>
-          <w:vertAlign w:val="subscript"/>
-          <w:lang w:val="fr-CA" w:eastAsia="ar-SA"/>
-        </w:rPr>
-        <w:t>a</w:t>
-      </w:r>
-      <w:r>
-        <w:rPr>
-          <w:rFonts w:cs="Arial"/>
-          <w:i/>
-          <w:iCs/>
-          <w:lang w:val="fr-CA" w:eastAsia="ar-SA"/>
-        </w:rPr>
-        <w:t>]</w:t>
-      </w:r>
-      <w:r>
-        <w:rPr>
-          <w:rFonts w:cs="Arial"/>
-          <w:i/>
-          <w:iCs/>
-          <w:vertAlign w:val="subscript"/>
-          <w:lang w:val="fr-CA" w:eastAsia="ar-SA"/>
-        </w:rPr>
-        <w:t xml:space="preserve"> </w:t>
-      </w:r>
-      <w:r>
-        <w:rPr>
-          <w:rFonts w:cs="Arial"/>
-          <w:iCs/>
-          <w:lang w:val="fr-CA" w:eastAsia="ar-SA"/>
-        </w:rPr>
-        <w:t xml:space="preserve">+ </w:t>
-      </w:r>
-      <w:r>
-        <w:rPr>
-          <w:rFonts w:cs="Arial"/>
-          <w:i/>
-          <w:iCs/>
-          <w:lang w:val="fr-CA" w:eastAsia="ar-SA"/>
-        </w:rPr>
-        <w:t>[s</w:t>
-      </w:r>
-      <w:r>
-        <w:rPr>
-          <w:rFonts w:cs="Arial"/>
-          <w:i/>
-          <w:iCs/>
-          <w:vertAlign w:val="subscript"/>
-          <w:lang w:val="fr-CA" w:eastAsia="ar-SA"/>
-        </w:rPr>
-        <w:t>a</w:t>
-      </w:r>
-      <w:r>
-        <w:rPr>
-          <w:rFonts w:cs="Arial"/>
-          <w:i/>
-          <w:iCs/>
-          <w:lang w:val="fr-CA" w:eastAsia="ar-SA"/>
-        </w:rPr>
-        <w:t xml:space="preserve"> * (1 – </w:t>
-      </w:r>
-      <w:proofErr w:type="spellStart"/>
-      <w:r>
-        <w:rPr>
-          <w:rFonts w:cs="Arial"/>
-          <w:i/>
-          <w:iCs/>
-          <w:lang w:val="fr-CA" w:eastAsia="ar-SA"/>
-        </w:rPr>
-        <w:t>g</w:t>
-      </w:r>
-      <w:r>
-        <w:rPr>
-          <w:rFonts w:cs="Arial"/>
-          <w:i/>
-          <w:iCs/>
-          <w:vertAlign w:val="subscript"/>
-          <w:lang w:val="fr-CA" w:eastAsia="ar-SA"/>
-        </w:rPr>
-        <w:t>a</w:t>
-      </w:r>
-      <w:proofErr w:type="spellEnd"/>
-      <w:r>
-        <w:rPr>
-          <w:rFonts w:cs="Arial"/>
-          <w:i/>
-          <w:iCs/>
-          <w:lang w:val="fr-CA" w:eastAsia="ar-SA"/>
-        </w:rPr>
-        <w:t xml:space="preserve">)] </w:t>
-      </w:r>
-    </w:p>
-    <w:p>
-      <w:pPr>
-        <w:widowControl/>
-        <w:suppressAutoHyphens/>
-        <w:autoSpaceDE/>
-        <w:autoSpaceDN/>
-        <w:adjustRightInd/>
-        <w:rPr>
-          <w:rFonts w:cs="Arial"/>
-          <w:iCs/>
-          <w:lang w:val="fr-CA" w:eastAsia="ar-SA"/>
-        </w:rPr>
-      </w:pPr>
-    </w:p>
-    <w:p>
-      <w:pPr>
-        <w:widowControl/>
-        <w:suppressAutoHyphens/>
-        <w:autoSpaceDE/>
-        <w:autoSpaceDN/>
-        <w:adjustRightInd/>
-        <w:rPr>
-          <w:rFonts w:cs="Arial"/>
-          <w:iCs/>
-          <w:lang w:val="en-CA" w:eastAsia="ar-SA"/>
-        </w:rPr>
-      </w:pPr>
-      <w:r>
-        <w:rPr>
-          <w:rFonts w:cs="Arial"/>
-          <w:iCs/>
-          <w:lang w:val="en-CA" w:eastAsia="ar-SA"/>
-        </w:rPr>
-        <w:t xml:space="preserve">If we assume that </w:t>
-      </w:r>
-      <w:proofErr w:type="spellStart"/>
-      <w:r>
-        <w:rPr>
-          <w:rFonts w:cs="Arial"/>
-          <w:i/>
-          <w:lang w:val="en-CA" w:eastAsia="ar-SA"/>
-        </w:rPr>
-        <w:t>s</w:t>
-      </w:r>
-      <w:r>
-        <w:rPr>
-          <w:rFonts w:cs="Arial"/>
-          <w:i/>
-          <w:vertAlign w:val="subscript"/>
-          <w:lang w:val="en-CA" w:eastAsia="ar-SA"/>
-        </w:rPr>
-        <w:t>a</w:t>
-      </w:r>
-      <w:proofErr w:type="spellEnd"/>
-      <w:r>
-        <w:rPr>
-          <w:rFonts w:cs="Arial"/>
-          <w:i/>
-          <w:lang w:val="en-CA" w:eastAsia="ar-SA"/>
-        </w:rPr>
-        <w:t xml:space="preserve"> = </w:t>
-      </w:r>
-      <w:proofErr w:type="spellStart"/>
-      <w:r>
-        <w:rPr>
-          <w:rFonts w:cs="Arial"/>
-          <w:i/>
-          <w:lang w:val="en-CA" w:eastAsia="ar-SA"/>
-        </w:rPr>
-        <w:t>s</w:t>
-      </w:r>
-      <w:r>
-        <w:rPr>
-          <w:rFonts w:cs="Arial"/>
-          <w:i/>
-          <w:vertAlign w:val="subscript"/>
-          <w:lang w:val="en-CA" w:eastAsia="ar-SA"/>
-        </w:rPr>
-        <w:t>p</w:t>
-      </w:r>
-      <w:proofErr w:type="spellEnd"/>
-      <w:r>
-        <w:rPr>
-          <w:rFonts w:cs="Arial"/>
-          <w:i/>
-          <w:lang w:val="en-CA" w:eastAsia="ar-SA"/>
-        </w:rPr>
-        <w:t>, then:</w:t>
-      </w:r>
-    </w:p>
-    <w:p>
-      <w:pPr>
-        <w:widowControl/>
-        <w:suppressAutoHyphens/>
-        <w:autoSpaceDE/>
-        <w:autoSpaceDN/>
-        <w:adjustRightInd/>
-        <w:rPr>
-          <w:rFonts w:cs="Arial"/>
-          <w:iCs/>
-          <w:lang w:val="en-CA" w:eastAsia="ar-SA"/>
-        </w:rPr>
-      </w:pPr>
-    </w:p>
-    <w:p>
-      <w:pPr>
-        <w:widowControl/>
-        <w:suppressAutoHyphens/>
-        <w:autoSpaceDE/>
-        <w:autoSpaceDN/>
-        <w:adjustRightInd/>
-        <w:rPr>
-          <w:rFonts w:cs="Arial"/>
-          <w:iCs/>
-          <w:lang w:val="en-CA" w:eastAsia="ar-SA"/>
-        </w:rPr>
-      </w:pPr>
-      <w:r>
-        <w:rPr>
-          <w:rFonts w:cs="Arial"/>
-          <w:iCs/>
-          <w:lang w:val="en-CA" w:eastAsia="ar-SA"/>
-        </w:rPr>
-        <w:tab/>
-      </w:r>
-      <w:proofErr w:type="spellStart"/>
-      <w:r>
-        <w:rPr>
-          <w:rFonts w:cs="Arial"/>
-          <w:i/>
-          <w:iCs/>
-          <w:lang w:val="en-CA" w:eastAsia="ar-SA"/>
-        </w:rPr>
-        <w:t>s</w:t>
-      </w:r>
-      <w:r>
-        <w:rPr>
-          <w:rFonts w:cs="Arial"/>
-          <w:i/>
-          <w:iCs/>
-          <w:vertAlign w:val="subscript"/>
-          <w:lang w:val="en-CA" w:eastAsia="ar-SA"/>
-        </w:rPr>
-        <w:t>p</w:t>
-      </w:r>
-      <w:proofErr w:type="spellEnd"/>
       <w:r>
         <w:rPr>
           <w:rFonts w:cs="Arial"/>

</xml_diff>